<commit_message>
Slightly updated Sprint plan with current hours/tasks done
</commit_message>
<xml_diff>
--- a/Release and Sprint Plan.docx
+++ b/Release and Sprint Plan.docx
@@ -1414,7 +1414,6 @@
             <w:tcW w:w="925" w:type="dxa"/>
           </w:tcPr>
           <w:p>
-            <w:bookmarkStart w:id="5" w:name="_GoBack"/>
             <w:r>
               <w:t>S41</w:t>
             </w:r>
@@ -1463,7 +1462,6 @@
           </w:p>
         </w:tc>
       </w:tr>
-      <w:bookmarkEnd w:id="5"/>
       <w:tr>
         <w:trPr>
           <w:cnfStyle w:val="000000100000" w:firstRow="0" w:lastRow="0" w:firstColumn="0" w:lastColumn="0" w:oddVBand="0" w:evenVBand="0" w:oddHBand="1" w:evenHBand="0" w:firstRowFirstColumn="0" w:firstRowLastColumn="0" w:lastRowFirstColumn="0" w:lastRowLastColumn="0"/>
@@ -1776,8 +1774,8 @@
       <w:pPr>
         <w:pStyle w:val="Heading1"/>
       </w:pPr>
-      <w:bookmarkStart w:id="6" w:name="_tyjcwt" w:colFirst="0" w:colLast="0"/>
-      <w:bookmarkEnd w:id="6"/>
+      <w:bookmarkStart w:id="5" w:name="_tyjcwt" w:colFirst="0" w:colLast="0"/>
+      <w:bookmarkEnd w:id="5"/>
       <w:r>
         <w:t>Release 2</w:t>
       </w:r>
@@ -1833,8 +1831,8 @@
       <w:pPr>
         <w:pStyle w:val="Heading2"/>
       </w:pPr>
-      <w:bookmarkStart w:id="7" w:name="_v85atdgxwykd" w:colFirst="0" w:colLast="0"/>
-      <w:bookmarkEnd w:id="7"/>
+      <w:bookmarkStart w:id="6" w:name="_v85atdgxwykd" w:colFirst="0" w:colLast="0"/>
+      <w:bookmarkEnd w:id="6"/>
       <w:r>
         <w:t xml:space="preserve">Unit </w:t>
       </w:r>
@@ -1995,10 +1993,10 @@
       <w:pPr>
         <w:pStyle w:val="Heading2"/>
       </w:pPr>
-      <w:bookmarkStart w:id="8" w:name="_eomv9o5bwiep" w:colFirst="0" w:colLast="0"/>
-      <w:bookmarkStart w:id="9" w:name="_3dy6vkm" w:colFirst="0" w:colLast="0"/>
+      <w:bookmarkStart w:id="7" w:name="_eomv9o5bwiep" w:colFirst="0" w:colLast="0"/>
+      <w:bookmarkStart w:id="8" w:name="_3dy6vkm" w:colFirst="0" w:colLast="0"/>
+      <w:bookmarkEnd w:id="7"/>
       <w:bookmarkEnd w:id="8"/>
-      <w:bookmarkEnd w:id="9"/>
       <w:r>
         <w:t>Server</w:t>
       </w:r>
@@ -2204,10 +2202,10 @@
       <w:pPr>
         <w:pStyle w:val="Heading2"/>
       </w:pPr>
-      <w:bookmarkStart w:id="10" w:name="_oium3podmqvw" w:colFirst="0" w:colLast="0"/>
-      <w:bookmarkStart w:id="11" w:name="_4d34og8" w:colFirst="0" w:colLast="0"/>
+      <w:bookmarkStart w:id="9" w:name="_oium3podmqvw" w:colFirst="0" w:colLast="0"/>
+      <w:bookmarkStart w:id="10" w:name="_4d34og8" w:colFirst="0" w:colLast="0"/>
+      <w:bookmarkEnd w:id="9"/>
       <w:bookmarkEnd w:id="10"/>
-      <w:bookmarkEnd w:id="11"/>
       <w:r>
         <w:t>Manager Tasks</w:t>
       </w:r>
@@ -2597,8 +2595,8 @@
       <w:pPr>
         <w:pStyle w:val="Heading1"/>
       </w:pPr>
-      <w:bookmarkStart w:id="12" w:name="_2s8eyo1" w:colFirst="0" w:colLast="0"/>
-      <w:bookmarkEnd w:id="12"/>
+      <w:bookmarkStart w:id="11" w:name="_2s8eyo1" w:colFirst="0" w:colLast="0"/>
+      <w:bookmarkEnd w:id="11"/>
       <w:r>
         <w:lastRenderedPageBreak/>
         <w:t>Release 3</w:t>
@@ -2648,8 +2646,8 @@
       <w:pPr>
         <w:pStyle w:val="Heading2"/>
       </w:pPr>
-      <w:bookmarkStart w:id="13" w:name="_17dp8vu" w:colFirst="0" w:colLast="0"/>
-      <w:bookmarkEnd w:id="13"/>
+      <w:bookmarkStart w:id="12" w:name="_17dp8vu" w:colFirst="0" w:colLast="0"/>
+      <w:bookmarkEnd w:id="12"/>
       <w:r>
         <w:t>Calendar Integration</w:t>
       </w:r>
@@ -2969,8 +2967,8 @@
       <w:pPr>
         <w:pStyle w:val="Heading1"/>
       </w:pPr>
-      <w:bookmarkStart w:id="14" w:name="_26in1rg" w:colFirst="0" w:colLast="0"/>
-      <w:bookmarkEnd w:id="14"/>
+      <w:bookmarkStart w:id="13" w:name="_26in1rg" w:colFirst="0" w:colLast="0"/>
+      <w:bookmarkEnd w:id="13"/>
       <w:r>
         <w:t>Delivery Schedule</w:t>
       </w:r>
@@ -3466,8 +3464,8 @@
         <w:pStyle w:val="Heading2"/>
         <w:spacing w:before="360"/>
       </w:pPr>
-      <w:bookmarkStart w:id="15" w:name="_lnxbz9" w:colFirst="0" w:colLast="0"/>
-      <w:bookmarkEnd w:id="15"/>
+      <w:bookmarkStart w:id="14" w:name="_lnxbz9" w:colFirst="0" w:colLast="0"/>
+      <w:bookmarkEnd w:id="14"/>
       <w:r>
         <w:rPr>
           <w:b w:val="0"/>
@@ -3484,8 +3482,8 @@
       <w:pPr>
         <w:pStyle w:val="Title"/>
       </w:pPr>
-      <w:bookmarkStart w:id="16" w:name="_35nkun2" w:colFirst="0" w:colLast="0"/>
-      <w:bookmarkEnd w:id="16"/>
+      <w:bookmarkStart w:id="15" w:name="_35nkun2" w:colFirst="0" w:colLast="0"/>
+      <w:bookmarkEnd w:id="15"/>
       <w:r>
         <w:lastRenderedPageBreak/>
         <w:t>Sprint Plan</w:t>
@@ -3495,8 +3493,8 @@
       <w:pPr>
         <w:pStyle w:val="Heading1"/>
       </w:pPr>
-      <w:bookmarkStart w:id="17" w:name="_1ksv4uv" w:colFirst="0" w:colLast="0"/>
-      <w:bookmarkEnd w:id="17"/>
+      <w:bookmarkStart w:id="16" w:name="_1ksv4uv" w:colFirst="0" w:colLast="0"/>
+      <w:bookmarkEnd w:id="16"/>
       <w:r>
         <w:t>Sprint 1</w:t>
       </w:r>
@@ -3541,8 +3539,8 @@
       <w:pPr>
         <w:pStyle w:val="Heading2"/>
       </w:pPr>
-      <w:bookmarkStart w:id="18" w:name="_439q0vtb942x" w:colFirst="0" w:colLast="0"/>
-      <w:bookmarkEnd w:id="18"/>
+      <w:bookmarkStart w:id="17" w:name="_439q0vtb942x" w:colFirst="0" w:colLast="0"/>
+      <w:bookmarkEnd w:id="17"/>
       <w:r>
         <w:t>Current Velocity: 20</w:t>
       </w:r>
@@ -3574,8 +3572,8 @@
         <w:pStyle w:val="Heading2"/>
         <w:spacing w:before="360"/>
       </w:pPr>
-      <w:bookmarkStart w:id="19" w:name="_2jxsxqh" w:colFirst="0" w:colLast="0"/>
-      <w:bookmarkEnd w:id="19"/>
+      <w:bookmarkStart w:id="18" w:name="_2jxsxqh" w:colFirst="0" w:colLast="0"/>
+      <w:bookmarkEnd w:id="18"/>
       <w:r>
         <w:t>Story 15: Customer Website Usability</w:t>
       </w:r>
@@ -3936,8 +3934,8 @@
         <w:pStyle w:val="Heading2"/>
         <w:spacing w:before="360"/>
       </w:pPr>
-      <w:bookmarkStart w:id="20" w:name="_z337ya" w:colFirst="0" w:colLast="0"/>
-      <w:bookmarkEnd w:id="20"/>
+      <w:bookmarkStart w:id="19" w:name="_z337ya" w:colFirst="0" w:colLast="0"/>
+      <w:bookmarkEnd w:id="19"/>
       <w:r>
         <w:t>Story 17: Website Hosting</w:t>
       </w:r>
@@ -4246,8 +4244,8 @@
         <w:pStyle w:val="Heading2"/>
         <w:spacing w:before="360"/>
       </w:pPr>
-      <w:bookmarkStart w:id="21" w:name="_3j2qqm3" w:colFirst="0" w:colLast="0"/>
-      <w:bookmarkEnd w:id="21"/>
+      <w:bookmarkStart w:id="20" w:name="_3j2qqm3" w:colFirst="0" w:colLast="0"/>
+      <w:bookmarkEnd w:id="20"/>
       <w:r>
         <w:t>Story 11: Student Information</w:t>
       </w:r>
@@ -4498,8 +4496,8 @@
         <w:pStyle w:val="Heading2"/>
         <w:spacing w:before="360"/>
       </w:pPr>
-      <w:bookmarkStart w:id="22" w:name="_dftubrro6rwv" w:colFirst="0" w:colLast="0"/>
-      <w:bookmarkEnd w:id="22"/>
+      <w:bookmarkStart w:id="21" w:name="_dftubrro6rwv" w:colFirst="0" w:colLast="0"/>
+      <w:bookmarkEnd w:id="21"/>
       <w:r>
         <w:t xml:space="preserve">Story 36: Development Environment Configuration </w:t>
       </w:r>
@@ -4863,10 +4861,10 @@
         <w:pStyle w:val="Heading2"/>
         <w:spacing w:before="360"/>
       </w:pPr>
-      <w:bookmarkStart w:id="23" w:name="_t474stovubbs" w:colFirst="0" w:colLast="0"/>
-      <w:bookmarkStart w:id="24" w:name="_kkcdcojd18qa" w:colFirst="0" w:colLast="0"/>
+      <w:bookmarkStart w:id="22" w:name="_t474stovubbs" w:colFirst="0" w:colLast="0"/>
+      <w:bookmarkStart w:id="23" w:name="_kkcdcojd18qa" w:colFirst="0" w:colLast="0"/>
+      <w:bookmarkEnd w:id="22"/>
       <w:bookmarkEnd w:id="23"/>
-      <w:bookmarkEnd w:id="24"/>
       <w:r>
         <w:lastRenderedPageBreak/>
         <w:t xml:space="preserve">Story 18: </w:t>
@@ -5124,8 +5122,8 @@
         <w:pStyle w:val="Heading2"/>
         <w:spacing w:before="360"/>
       </w:pPr>
-      <w:bookmarkStart w:id="25" w:name="_vun7xz25cblh" w:colFirst="0" w:colLast="0"/>
-      <w:bookmarkEnd w:id="25"/>
+      <w:bookmarkStart w:id="24" w:name="_vun7xz25cblh" w:colFirst="0" w:colLast="0"/>
+      <w:bookmarkEnd w:id="24"/>
       <w:r>
         <w:t>Story 20</w:t>
       </w:r>
@@ -5587,6 +5585,9 @@
             <w:pPr>
               <w:cnfStyle w:val="000000100000" w:firstRow="0" w:lastRow="0" w:firstColumn="0" w:lastColumn="0" w:oddVBand="0" w:evenVBand="0" w:oddHBand="1" w:evenHBand="0" w:firstRowFirstColumn="0" w:firstRowLastColumn="0" w:lastRowFirstColumn="0" w:lastRowLastColumn="0"/>
             </w:pPr>
+            <w:r>
+              <w:t>4</w:t>
+            </w:r>
           </w:p>
         </w:tc>
       </w:tr>
@@ -5636,6 +5637,9 @@
             <w:pPr>
               <w:cnfStyle w:val="000000000000" w:firstRow="0" w:lastRow="0" w:firstColumn="0" w:lastColumn="0" w:oddVBand="0" w:evenVBand="0" w:oddHBand="0" w:evenHBand="0" w:firstRowFirstColumn="0" w:firstRowLastColumn="0" w:lastRowFirstColumn="0" w:lastRowLastColumn="0"/>
             </w:pPr>
+            <w:r>
+              <w:t>2</w:t>
+            </w:r>
           </w:p>
         </w:tc>
       </w:tr>
@@ -5688,6 +5692,9 @@
             <w:pPr>
               <w:cnfStyle w:val="000000100000" w:firstRow="0" w:lastRow="0" w:firstColumn="0" w:lastColumn="0" w:oddVBand="0" w:evenVBand="0" w:oddHBand="1" w:evenHBand="0" w:firstRowFirstColumn="0" w:firstRowLastColumn="0" w:lastRowFirstColumn="0" w:lastRowLastColumn="0"/>
             </w:pPr>
+            <w:r>
+              <w:t>1</w:t>
+            </w:r>
           </w:p>
         </w:tc>
       </w:tr>
@@ -5740,6 +5747,11 @@
             <w:pPr>
               <w:cnfStyle w:val="000000000000" w:firstRow="0" w:lastRow="0" w:firstColumn="0" w:lastColumn="0" w:oddVBand="0" w:evenVBand="0" w:oddHBand="0" w:evenHBand="0" w:firstRowFirstColumn="0" w:firstRowLastColumn="0" w:lastRowFirstColumn="0" w:lastRowLastColumn="0"/>
             </w:pPr>
+            <w:r>
+              <w:t>7</w:t>
+            </w:r>
+            <w:bookmarkStart w:id="25" w:name="_GoBack"/>
+            <w:bookmarkEnd w:id="25"/>
           </w:p>
         </w:tc>
       </w:tr>
@@ -6145,6 +6157,9 @@
             <w:pPr>
               <w:cnfStyle w:val="000000100000" w:firstRow="0" w:lastRow="0" w:firstColumn="0" w:lastColumn="0" w:oddVBand="0" w:evenVBand="0" w:oddHBand="1" w:evenHBand="0" w:firstRowFirstColumn="0" w:firstRowLastColumn="0" w:lastRowFirstColumn="0" w:lastRowLastColumn="0"/>
             </w:pPr>
+            <w:r>
+              <w:t>1</w:t>
+            </w:r>
           </w:p>
         </w:tc>
       </w:tr>
@@ -6194,6 +6209,9 @@
             <w:pPr>
               <w:cnfStyle w:val="000000000000" w:firstRow="0" w:lastRow="0" w:firstColumn="0" w:lastColumn="0" w:oddVBand="0" w:evenVBand="0" w:oddHBand="0" w:evenHBand="0" w:firstRowFirstColumn="0" w:firstRowLastColumn="0" w:lastRowFirstColumn="0" w:lastRowLastColumn="0"/>
             </w:pPr>
+            <w:r>
+              <w:t>1</w:t>
+            </w:r>
           </w:p>
         </w:tc>
       </w:tr>
@@ -6249,6 +6267,9 @@
             <w:pPr>
               <w:cnfStyle w:val="000000100000" w:firstRow="0" w:lastRow="0" w:firstColumn="0" w:lastColumn="0" w:oddVBand="0" w:evenVBand="0" w:oddHBand="1" w:evenHBand="0" w:firstRowFirstColumn="0" w:firstRowLastColumn="0" w:lastRowFirstColumn="0" w:lastRowLastColumn="0"/>
             </w:pPr>
+            <w:r>
+              <w:t>2</w:t>
+            </w:r>
           </w:p>
         </w:tc>
       </w:tr>
@@ -6395,6 +6416,9 @@
             <w:pPr>
               <w:cnfStyle w:val="000000100000" w:firstRow="0" w:lastRow="0" w:firstColumn="0" w:lastColumn="0" w:oddVBand="0" w:evenVBand="0" w:oddHBand="1" w:evenHBand="0" w:firstRowFirstColumn="0" w:firstRowLastColumn="0" w:lastRowFirstColumn="0" w:lastRowLastColumn="0"/>
             </w:pPr>
+            <w:r>
+              <w:t>5</w:t>
+            </w:r>
           </w:p>
         </w:tc>
       </w:tr>
@@ -6447,6 +6471,9 @@
             <w:pPr>
               <w:cnfStyle w:val="000000000000" w:firstRow="0" w:lastRow="0" w:firstColumn="0" w:lastColumn="0" w:oddVBand="0" w:evenVBand="0" w:oddHBand="0" w:evenHBand="0" w:firstRowFirstColumn="0" w:firstRowLastColumn="0" w:lastRowFirstColumn="0" w:lastRowLastColumn="0"/>
             </w:pPr>
+            <w:r>
+              <w:t>2</w:t>
+            </w:r>
           </w:p>
         </w:tc>
       </w:tr>
@@ -6510,19 +6537,7 @@
               <w:rPr>
                 <w:b/>
               </w:rPr>
-              <w:t xml:space="preserve"> assistant teacher, </w:t>
-            </w:r>
-            <w:r>
-              <w:rPr>
-                <w:b/>
-              </w:rPr>
-              <w:t>4-</w:t>
-            </w:r>
-            <w:r>
-              <w:rPr>
-                <w:b/>
-              </w:rPr>
-              <w:t>5 Kitchen Helps</w:t>
+              <w:t xml:space="preserve"> assistant teacher, 5 Kitchen Helps</w:t>
             </w:r>
             <w:r>
               <w:t>), it disappears from the list of available courses shown to users, or users are simply unable to enrol into it any more.</w:t>
@@ -6599,6 +6614,9 @@
             <w:pPr>
               <w:cnfStyle w:val="000000000000" w:firstRow="0" w:lastRow="0" w:firstColumn="0" w:lastColumn="0" w:oddVBand="0" w:evenVBand="0" w:oddHBand="0" w:evenHBand="0" w:firstRowFirstColumn="0" w:firstRowLastColumn="0" w:lastRowFirstColumn="0" w:lastRowLastColumn="0"/>
             </w:pPr>
+            <w:r>
+              <w:t>1</w:t>
+            </w:r>
           </w:p>
         </w:tc>
       </w:tr>
@@ -6865,6 +6883,9 @@
             <w:pPr>
               <w:cnfStyle w:val="000000000000" w:firstRow="0" w:lastRow="0" w:firstColumn="0" w:lastColumn="0" w:oddVBand="0" w:evenVBand="0" w:oddHBand="0" w:evenHBand="0" w:firstRowFirstColumn="0" w:firstRowLastColumn="0" w:lastRowFirstColumn="0" w:lastRowLastColumn="0"/>
             </w:pPr>
+            <w:r>
+              <w:t>1</w:t>
+            </w:r>
           </w:p>
         </w:tc>
       </w:tr>
@@ -7072,6 +7093,9 @@
             <w:pPr>
               <w:cnfStyle w:val="000000100000" w:firstRow="0" w:lastRow="0" w:firstColumn="0" w:lastColumn="0" w:oddVBand="0" w:evenVBand="0" w:oddHBand="1" w:evenHBand="0" w:firstRowFirstColumn="0" w:firstRowLastColumn="0" w:lastRowFirstColumn="0" w:lastRowLastColumn="0"/>
             </w:pPr>
+            <w:r>
+              <w:t>4</w:t>
+            </w:r>
           </w:p>
         </w:tc>
       </w:tr>
@@ -7122,6 +7146,9 @@
             <w:pPr>
               <w:cnfStyle w:val="000000000000" w:firstRow="0" w:lastRow="0" w:firstColumn="0" w:lastColumn="0" w:oddVBand="0" w:evenVBand="0" w:oddHBand="0" w:evenHBand="0" w:firstRowFirstColumn="0" w:firstRowLastColumn="0" w:lastRowFirstColumn="0" w:lastRowLastColumn="0"/>
             </w:pPr>
+            <w:r>
+              <w:t>1</w:t>
+            </w:r>
           </w:p>
         </w:tc>
       </w:tr>
@@ -7175,6 +7202,9 @@
             <w:pPr>
               <w:cnfStyle w:val="000000100000" w:firstRow="0" w:lastRow="0" w:firstColumn="0" w:lastColumn="0" w:oddVBand="0" w:evenVBand="0" w:oddHBand="1" w:evenHBand="0" w:firstRowFirstColumn="0" w:firstRowLastColumn="0" w:lastRowFirstColumn="0" w:lastRowLastColumn="0"/>
             </w:pPr>
+            <w:r>
+              <w:t>1</w:t>
+            </w:r>
           </w:p>
         </w:tc>
       </w:tr>
@@ -7236,6 +7266,9 @@
             <w:pPr>
               <w:cnfStyle w:val="000000000000" w:firstRow="0" w:lastRow="0" w:firstColumn="0" w:lastColumn="0" w:oddVBand="0" w:evenVBand="0" w:oddHBand="0" w:evenHBand="0" w:firstRowFirstColumn="0" w:firstRowLastColumn="0" w:lastRowFirstColumn="0" w:lastRowLastColumn="0"/>
             </w:pPr>
+            <w:r>
+              <w:t>6</w:t>
+            </w:r>
           </w:p>
         </w:tc>
       </w:tr>
@@ -7428,6 +7461,9 @@
             <w:pPr>
               <w:cnfStyle w:val="000000000000" w:firstRow="0" w:lastRow="0" w:firstColumn="0" w:lastColumn="0" w:oddVBand="0" w:evenVBand="0" w:oddHBand="0" w:evenHBand="0" w:firstRowFirstColumn="0" w:firstRowLastColumn="0" w:lastRowFirstColumn="0" w:lastRowLastColumn="0"/>
             </w:pPr>
+            <w:r>
+              <w:t>1</w:t>
+            </w:r>
           </w:p>
         </w:tc>
       </w:tr>
@@ -7672,6 +7708,9 @@
             <w:pPr>
               <w:cnfStyle w:val="000000000000" w:firstRow="0" w:lastRow="0" w:firstColumn="0" w:lastColumn="0" w:oddVBand="0" w:evenVBand="0" w:oddHBand="0" w:evenHBand="0" w:firstRowFirstColumn="0" w:firstRowLastColumn="0" w:lastRowFirstColumn="0" w:lastRowLastColumn="0"/>
             </w:pPr>
+            <w:r>
+              <w:t>1</w:t>
+            </w:r>
           </w:p>
         </w:tc>
       </w:tr>
@@ -7873,6 +7912,9 @@
             <w:pPr>
               <w:cnfStyle w:val="000000100000" w:firstRow="0" w:lastRow="0" w:firstColumn="0" w:lastColumn="0" w:oddVBand="0" w:evenVBand="0" w:oddHBand="1" w:evenHBand="0" w:firstRowFirstColumn="0" w:firstRowLastColumn="0" w:lastRowFirstColumn="0" w:lastRowLastColumn="0"/>
             </w:pPr>
+            <w:r>
+              <w:t>1</w:t>
+            </w:r>
           </w:p>
         </w:tc>
       </w:tr>
@@ -7922,6 +7964,9 @@
             <w:pPr>
               <w:cnfStyle w:val="000000000000" w:firstRow="0" w:lastRow="0" w:firstColumn="0" w:lastColumn="0" w:oddVBand="0" w:evenVBand="0" w:oddHBand="0" w:evenHBand="0" w:firstRowFirstColumn="0" w:firstRowLastColumn="0" w:lastRowFirstColumn="0" w:lastRowLastColumn="0"/>
             </w:pPr>
+            <w:r>
+              <w:t>2</w:t>
+            </w:r>
           </w:p>
         </w:tc>
       </w:tr>
@@ -7975,6 +8020,9 @@
             <w:pPr>
               <w:cnfStyle w:val="000000100000" w:firstRow="0" w:lastRow="0" w:firstColumn="0" w:lastColumn="0" w:oddVBand="0" w:evenVBand="0" w:oddHBand="1" w:evenHBand="0" w:firstRowFirstColumn="0" w:firstRowLastColumn="0" w:lastRowFirstColumn="0" w:lastRowLastColumn="0"/>
             </w:pPr>
+            <w:r>
+              <w:t>1</w:t>
+            </w:r>
           </w:p>
         </w:tc>
       </w:tr>
@@ -8027,6 +8075,9 @@
             <w:pPr>
               <w:cnfStyle w:val="000000000000" w:firstRow="0" w:lastRow="0" w:firstColumn="0" w:lastColumn="0" w:oddVBand="0" w:evenVBand="0" w:oddHBand="0" w:evenHBand="0" w:firstRowFirstColumn="0" w:firstRowLastColumn="0" w:lastRowFirstColumn="0" w:lastRowLastColumn="0"/>
             </w:pPr>
+            <w:r>
+              <w:t>4</w:t>
+            </w:r>
           </w:p>
         </w:tc>
       </w:tr>
@@ -8223,6 +8274,9 @@
             <w:pPr>
               <w:cnfStyle w:val="000000000000" w:firstRow="0" w:lastRow="0" w:firstColumn="0" w:lastColumn="0" w:oddVBand="0" w:evenVBand="0" w:oddHBand="0" w:evenHBand="0" w:firstRowFirstColumn="0" w:firstRowLastColumn="0" w:lastRowFirstColumn="0" w:lastRowLastColumn="0"/>
             </w:pPr>
+            <w:r>
+              <w:t>2</w:t>
+            </w:r>
           </w:p>
         </w:tc>
       </w:tr>
@@ -8382,6 +8436,9 @@
             <w:pPr>
               <w:cnfStyle w:val="000000100000" w:firstRow="0" w:lastRow="0" w:firstColumn="0" w:lastColumn="0" w:oddVBand="0" w:evenVBand="0" w:oddHBand="1" w:evenHBand="0" w:firstRowFirstColumn="0" w:firstRowLastColumn="0" w:lastRowFirstColumn="0" w:lastRowLastColumn="0"/>
             </w:pPr>
+            <w:r>
+              <w:t>1</w:t>
+            </w:r>
           </w:p>
         </w:tc>
       </w:tr>
@@ -11424,7 +11481,7 @@
 </file>
 
 <file path=customXml/itemProps1.xml><?xml version="1.0" encoding="utf-8"?>
-<ds:datastoreItem xmlns:ds="http://schemas.openxmlformats.org/officeDocument/2006/customXml" ds:itemID="{F7AE659D-E7DA-400F-B9BB-1B6F572D8FE2}">
+<ds:datastoreItem xmlns:ds="http://schemas.openxmlformats.org/officeDocument/2006/customXml" ds:itemID="{8EB129D8-8E68-4807-86CC-0F93311229B9}">
   <ds:schemaRefs>
     <ds:schemaRef ds:uri="http://schemas.openxmlformats.org/officeDocument/2006/bibliography"/>
   </ds:schemaRefs>

</xml_diff>

<commit_message>
updated release and sprint plan with current hours again. took out echo message
</commit_message>
<xml_diff>
--- a/Release and Sprint Plan.docx
+++ b/Release and Sprint Plan.docx
@@ -5750,8 +5750,6 @@
             <w:r>
               <w:t>7</w:t>
             </w:r>
-            <w:bookmarkStart w:id="25" w:name="_GoBack"/>
-            <w:bookmarkEnd w:id="25"/>
           </w:p>
         </w:tc>
       </w:tr>
@@ -6540,7 +6538,19 @@
               <w:t xml:space="preserve"> assistant teacher, 5 Kitchen Helps</w:t>
             </w:r>
             <w:r>
-              <w:t>), it disappears from the list of available courses shown to users, or users are simply unable to enrol into it any more.</w:t>
+              <w:t xml:space="preserve">), users are </w:t>
+            </w:r>
+            <w:r>
+              <w:t>no</w:t>
+            </w:r>
+            <w:r>
+              <w:t xml:space="preserve"> </w:t>
+            </w:r>
+            <w:r>
+              <w:t xml:space="preserve">longer </w:t>
+            </w:r>
+            <w:r>
+              <w:t>able to enrol into it any more.</w:t>
             </w:r>
           </w:p>
         </w:tc>
@@ -6565,6 +6575,9 @@
             <w:pPr>
               <w:cnfStyle w:val="000000100000" w:firstRow="0" w:lastRow="0" w:firstColumn="0" w:lastColumn="0" w:oddVBand="0" w:evenVBand="0" w:oddHBand="1" w:evenHBand="0" w:firstRowFirstColumn="0" w:firstRowLastColumn="0" w:lastRowFirstColumn="0" w:lastRowLastColumn="0"/>
             </w:pPr>
+            <w:r>
+              <w:t>6</w:t>
+            </w:r>
           </w:p>
         </w:tc>
       </w:tr>
@@ -6672,6 +6685,11 @@
             <w:pPr>
               <w:cnfStyle w:val="000000100000" w:firstRow="0" w:lastRow="0" w:firstColumn="0" w:lastColumn="0" w:oddVBand="0" w:evenVBand="0" w:oddHBand="1" w:evenHBand="0" w:firstRowFirstColumn="0" w:firstRowLastColumn="0" w:lastRowFirstColumn="0" w:lastRowLastColumn="0"/>
             </w:pPr>
+            <w:r>
+              <w:t>14</w:t>
+            </w:r>
+            <w:bookmarkStart w:id="25" w:name="_GoBack"/>
+            <w:bookmarkEnd w:id="25"/>
           </w:p>
         </w:tc>
       </w:tr>
@@ -6834,6 +6852,9 @@
             <w:pPr>
               <w:cnfStyle w:val="000000100000" w:firstRow="0" w:lastRow="0" w:firstColumn="0" w:lastColumn="0" w:oddVBand="0" w:evenVBand="0" w:oddHBand="1" w:evenHBand="0" w:firstRowFirstColumn="0" w:firstRowLastColumn="0" w:lastRowFirstColumn="0" w:lastRowLastColumn="0"/>
             </w:pPr>
+            <w:r>
+              <w:t>3</w:t>
+            </w:r>
           </w:p>
         </w:tc>
       </w:tr>
@@ -6941,6 +6962,9 @@
             <w:pPr>
               <w:cnfStyle w:val="000000100000" w:firstRow="0" w:lastRow="0" w:firstColumn="0" w:lastColumn="0" w:oddVBand="0" w:evenVBand="0" w:oddHBand="1" w:evenHBand="0" w:firstRowFirstColumn="0" w:firstRowLastColumn="0" w:lastRowFirstColumn="0" w:lastRowLastColumn="0"/>
             </w:pPr>
+            <w:r>
+              <w:t>4</w:t>
+            </w:r>
           </w:p>
         </w:tc>
       </w:tr>
@@ -7387,7 +7411,13 @@
               <w:cnfStyle w:val="000000100000" w:firstRow="0" w:lastRow="0" w:firstColumn="0" w:lastColumn="0" w:oddVBand="0" w:evenVBand="0" w:oddHBand="1" w:evenHBand="0" w:firstRowFirstColumn="0" w:firstRowLastColumn="0" w:lastRowFirstColumn="0" w:lastRowLastColumn="0"/>
             </w:pPr>
             <w:r>
-              <w:t>From there accounts, Users can withdraw their enrolment from a course so long as it has not commenced yet.</w:t>
+              <w:t>From there accounts, Users can withdraw their enrolment from a course</w:t>
+            </w:r>
+            <w:r>
+              <w:t xml:space="preserve"> that they have enrolled into</w:t>
+            </w:r>
+            <w:r>
+              <w:t>.</w:t>
             </w:r>
           </w:p>
         </w:tc>
@@ -7412,6 +7442,9 @@
             <w:pPr>
               <w:cnfStyle w:val="000000100000" w:firstRow="0" w:lastRow="0" w:firstColumn="0" w:lastColumn="0" w:oddVBand="0" w:evenVBand="0" w:oddHBand="1" w:evenHBand="0" w:firstRowFirstColumn="0" w:firstRowLastColumn="0" w:lastRowFirstColumn="0" w:lastRowLastColumn="0"/>
             </w:pPr>
+            <w:r>
+              <w:t>1</w:t>
+            </w:r>
           </w:p>
         </w:tc>
       </w:tr>
@@ -7519,6 +7552,9 @@
             <w:pPr>
               <w:cnfStyle w:val="000000100000" w:firstRow="0" w:lastRow="0" w:firstColumn="0" w:lastColumn="0" w:oddVBand="0" w:evenVBand="0" w:oddHBand="1" w:evenHBand="0" w:firstRowFirstColumn="0" w:firstRowLastColumn="0" w:lastRowFirstColumn="0" w:lastRowLastColumn="0"/>
             </w:pPr>
+            <w:r>
+              <w:t>2</w:t>
+            </w:r>
           </w:p>
         </w:tc>
       </w:tr>
@@ -7659,10 +7695,16 @@
             <w:pPr>
               <w:cnfStyle w:val="000000100000" w:firstRow="0" w:lastRow="0" w:firstColumn="0" w:lastColumn="0" w:oddVBand="0" w:evenVBand="0" w:oddHBand="1" w:evenHBand="0" w:firstRowFirstColumn="0" w:firstRowLastColumn="0" w:lastRowFirstColumn="0" w:lastRowLastColumn="0"/>
             </w:pPr>
-          </w:p>
-        </w:tc>
-      </w:tr>
-      <w:tr>
+            <w:r>
+              <w:t>1</w:t>
+            </w:r>
+          </w:p>
+        </w:tc>
+      </w:tr>
+      <w:tr>
+        <w:trPr>
+          <w:trHeight w:val="229"/>
+        </w:trPr>
         <w:tc>
           <w:tcPr>
             <w:cnfStyle w:val="001000000000" w:firstRow="0" w:lastRow="0" w:firstColumn="1" w:lastColumn="0" w:oddVBand="0" w:evenVBand="0" w:oddHBand="0" w:evenHBand="0" w:firstRowFirstColumn="0" w:firstRowLastColumn="0" w:lastRowFirstColumn="0" w:lastRowLastColumn="0"/>
@@ -7766,6 +7808,9 @@
             <w:pPr>
               <w:cnfStyle w:val="000000100000" w:firstRow="0" w:lastRow="0" w:firstColumn="0" w:lastColumn="0" w:oddVBand="0" w:evenVBand="0" w:oddHBand="1" w:evenHBand="0" w:firstRowFirstColumn="0" w:firstRowLastColumn="0" w:lastRowFirstColumn="0" w:lastRowLastColumn="0"/>
             </w:pPr>
+            <w:r>
+              <w:t>2</w:t>
+            </w:r>
           </w:p>
         </w:tc>
       </w:tr>
@@ -8225,6 +8270,9 @@
             <w:pPr>
               <w:cnfStyle w:val="000000100000" w:firstRow="0" w:lastRow="0" w:firstColumn="0" w:lastColumn="0" w:oddVBand="0" w:evenVBand="0" w:oddHBand="1" w:evenHBand="0" w:firstRowFirstColumn="0" w:firstRowLastColumn="0" w:lastRowFirstColumn="0" w:lastRowLastColumn="0"/>
             </w:pPr>
+            <w:r>
+              <w:t>5</w:t>
+            </w:r>
           </w:p>
         </w:tc>
       </w:tr>
@@ -8436,9 +8484,6 @@
             <w:pPr>
               <w:cnfStyle w:val="000000100000" w:firstRow="0" w:lastRow="0" w:firstColumn="0" w:lastColumn="0" w:oddVBand="0" w:evenVBand="0" w:oddHBand="1" w:evenHBand="0" w:firstRowFirstColumn="0" w:firstRowLastColumn="0" w:lastRowFirstColumn="0" w:lastRowLastColumn="0"/>
             </w:pPr>
-            <w:r>
-              <w:t>1</w:t>
-            </w:r>
           </w:p>
         </w:tc>
       </w:tr>
@@ -8494,6 +8539,9 @@
             <w:pPr>
               <w:cnfStyle w:val="000000000000" w:firstRow="0" w:lastRow="0" w:firstColumn="0" w:lastColumn="0" w:oddVBand="0" w:evenVBand="0" w:oddHBand="0" w:evenHBand="0" w:firstRowFirstColumn="0" w:firstRowLastColumn="0" w:lastRowFirstColumn="0" w:lastRowLastColumn="0"/>
             </w:pPr>
+            <w:r>
+              <w:t>9</w:t>
+            </w:r>
           </w:p>
         </w:tc>
       </w:tr>
@@ -8866,7 +8914,7 @@
       <w:rPr>
         <w:noProof/>
       </w:rPr>
-      <w:t>4</w:t>
+      <w:t>10</w:t>
     </w:r>
     <w:r>
       <w:fldChar w:fldCharType="end"/>
@@ -11481,7 +11529,7 @@
 </file>
 
 <file path=customXml/itemProps1.xml><?xml version="1.0" encoding="utf-8"?>
-<ds:datastoreItem xmlns:ds="http://schemas.openxmlformats.org/officeDocument/2006/customXml" ds:itemID="{8EB129D8-8E68-4807-86CC-0F93311229B9}">
+<ds:datastoreItem xmlns:ds="http://schemas.openxmlformats.org/officeDocument/2006/customXml" ds:itemID="{39682E44-CF4F-4C7E-9830-6BEC4D485ABB}">
   <ds:schemaRefs>
     <ds:schemaRef ds:uri="http://schemas.openxmlformats.org/officeDocument/2006/bibliography"/>
   </ds:schemaRefs>

</xml_diff>